<commit_message>
Implemented JPA and done some refactoring to get basic search based on ISBN up
</commit_message>
<xml_diff>
--- a/Library Management System.docx
+++ b/Library Management System.docx
@@ -111,25 +111,7 @@
           <w:sz w:val="18"/>
           <w:szCs w:val="18"/>
         </w:rPr>
-        <w:t xml:space="preserve">A library can contain many different types of items </w:t>
-      </w:r>
-      <w:proofErr w:type="gramStart"/>
-      <w:r>
-        <w:rPr>
-          <w:rFonts w:ascii="Verdana" w:hAnsi="Verdana"/>
-          <w:sz w:val="18"/>
-          <w:szCs w:val="18"/>
-        </w:rPr>
-        <w:t>( Books</w:t>
-      </w:r>
-      <w:proofErr w:type="gramEnd"/>
-      <w:r>
-        <w:rPr>
-          <w:rFonts w:ascii="Verdana" w:hAnsi="Verdana"/>
-          <w:sz w:val="18"/>
-          <w:szCs w:val="18"/>
-        </w:rPr>
-        <w:t xml:space="preserve">, Videos, Audios, Games, Magazines etc.). There has to be a way to </w:t>
+        <w:t xml:space="preserve">A library can contain many different types of items ( Books, Videos, Audios, Games, Magazines etc.). There has to be a way to </w:t>
       </w:r>
       <w:r>
         <w:rPr>
@@ -290,6 +272,828 @@
           <w:szCs w:val="18"/>
         </w:rPr>
         <w:t>rface for the users.</w:t>
+      </w:r>
+    </w:p>
+    <w:p>
+      <w:pPr>
+        <w:rPr>
+          <w:rFonts w:ascii="Verdana" w:hAnsi="Verdana"/>
+          <w:sz w:val="18"/>
+          <w:szCs w:val="18"/>
+        </w:rPr>
+      </w:pPr>
+    </w:p>
+    <w:p>
+      <w:pPr>
+        <w:pStyle w:val="ListParagraph"/>
+        <w:numPr>
+          <w:ilvl w:val="0"/>
+          <w:numId w:val="2"/>
+        </w:numPr>
+        <w:rPr>
+          <w:rFonts w:ascii="Verdana" w:hAnsi="Verdana"/>
+          <w:sz w:val="18"/>
+          <w:szCs w:val="18"/>
+        </w:rPr>
+      </w:pPr>
+      <w:r>
+        <w:rPr>
+          <w:rFonts w:ascii="Verdana" w:hAnsi="Verdana"/>
+          <w:sz w:val="18"/>
+          <w:szCs w:val="18"/>
+        </w:rPr>
+        <w:t>Cataloging:</w:t>
+      </w:r>
+    </w:p>
+    <w:p>
+      <w:pPr>
+        <w:pStyle w:val="ListParagraph"/>
+        <w:numPr>
+          <w:ilvl w:val="1"/>
+          <w:numId w:val="2"/>
+        </w:numPr>
+        <w:rPr>
+          <w:rFonts w:ascii="Verdana" w:hAnsi="Verdana"/>
+          <w:sz w:val="18"/>
+          <w:szCs w:val="18"/>
+        </w:rPr>
+      </w:pPr>
+      <w:r>
+        <w:rPr>
+          <w:rFonts w:ascii="Verdana" w:hAnsi="Verdana"/>
+          <w:sz w:val="18"/>
+          <w:szCs w:val="18"/>
+        </w:rPr>
+        <w:t>Search facility based on title, author, format, other custom properties (All)</w:t>
+      </w:r>
+    </w:p>
+    <w:p>
+      <w:pPr>
+        <w:pStyle w:val="ListParagraph"/>
+        <w:numPr>
+          <w:ilvl w:val="1"/>
+          <w:numId w:val="2"/>
+        </w:numPr>
+        <w:rPr>
+          <w:rFonts w:ascii="Verdana" w:hAnsi="Verdana"/>
+          <w:sz w:val="18"/>
+          <w:szCs w:val="18"/>
+        </w:rPr>
+      </w:pPr>
+      <w:r>
+        <w:rPr>
+          <w:rFonts w:ascii="Verdana" w:hAnsi="Verdana"/>
+          <w:sz w:val="18"/>
+          <w:szCs w:val="18"/>
+        </w:rPr>
+        <w:t>Items available in library v/s items checked out/reserved/damaged (Librarian)</w:t>
+      </w:r>
+    </w:p>
+    <w:p>
+      <w:pPr>
+        <w:pStyle w:val="ListParagraph"/>
+        <w:numPr>
+          <w:ilvl w:val="1"/>
+          <w:numId w:val="2"/>
+        </w:numPr>
+        <w:rPr>
+          <w:rFonts w:ascii="Verdana" w:hAnsi="Verdana"/>
+          <w:sz w:val="18"/>
+          <w:szCs w:val="18"/>
+        </w:rPr>
+      </w:pPr>
+      <w:r>
+        <w:rPr>
+          <w:rFonts w:ascii="Verdana" w:hAnsi="Verdana"/>
+          <w:sz w:val="18"/>
+          <w:szCs w:val="18"/>
+        </w:rPr>
+        <w:t>Generate id’s/tags for new items to be added to the library (Librarian)</w:t>
+      </w:r>
+    </w:p>
+    <w:p>
+      <w:pPr>
+        <w:pStyle w:val="ListParagraph"/>
+        <w:ind w:left="1440"/>
+        <w:rPr>
+          <w:rFonts w:ascii="Verdana" w:hAnsi="Verdana"/>
+          <w:sz w:val="18"/>
+          <w:szCs w:val="18"/>
+        </w:rPr>
+      </w:pPr>
+    </w:p>
+    <w:p>
+      <w:pPr>
+        <w:pStyle w:val="ListParagraph"/>
+        <w:numPr>
+          <w:ilvl w:val="0"/>
+          <w:numId w:val="2"/>
+        </w:numPr>
+        <w:rPr>
+          <w:rFonts w:ascii="Verdana" w:hAnsi="Verdana"/>
+          <w:sz w:val="18"/>
+          <w:szCs w:val="18"/>
+        </w:rPr>
+      </w:pPr>
+      <w:r>
+        <w:rPr>
+          <w:rFonts w:ascii="Verdana" w:hAnsi="Verdana"/>
+          <w:sz w:val="18"/>
+          <w:szCs w:val="18"/>
+        </w:rPr>
+        <w:t>Circulation:</w:t>
+      </w:r>
+    </w:p>
+    <w:p>
+      <w:pPr>
+        <w:pStyle w:val="ListParagraph"/>
+        <w:numPr>
+          <w:ilvl w:val="1"/>
+          <w:numId w:val="2"/>
+        </w:numPr>
+        <w:rPr>
+          <w:rFonts w:ascii="Verdana" w:hAnsi="Verdana"/>
+          <w:sz w:val="18"/>
+          <w:szCs w:val="18"/>
+        </w:rPr>
+      </w:pPr>
+      <w:r>
+        <w:rPr>
+          <w:rFonts w:ascii="Verdana" w:hAnsi="Verdana"/>
+          <w:sz w:val="18"/>
+          <w:szCs w:val="18"/>
+        </w:rPr>
+        <w:t>Check out of library item to members</w:t>
+      </w:r>
+    </w:p>
+    <w:p>
+      <w:pPr>
+        <w:pStyle w:val="ListParagraph"/>
+        <w:numPr>
+          <w:ilvl w:val="1"/>
+          <w:numId w:val="2"/>
+        </w:numPr>
+        <w:rPr>
+          <w:rFonts w:ascii="Verdana" w:hAnsi="Verdana"/>
+          <w:sz w:val="18"/>
+          <w:szCs w:val="18"/>
+        </w:rPr>
+      </w:pPr>
+      <w:r>
+        <w:rPr>
+          <w:rFonts w:ascii="Verdana" w:hAnsi="Verdana"/>
+          <w:sz w:val="18"/>
+          <w:szCs w:val="18"/>
+        </w:rPr>
+        <w:t>Returning of library items</w:t>
+      </w:r>
+    </w:p>
+    <w:p>
+      <w:pPr>
+        <w:pStyle w:val="ListParagraph"/>
+        <w:numPr>
+          <w:ilvl w:val="1"/>
+          <w:numId w:val="2"/>
+        </w:numPr>
+        <w:rPr>
+          <w:rFonts w:ascii="Verdana" w:hAnsi="Verdana"/>
+          <w:sz w:val="18"/>
+          <w:szCs w:val="18"/>
+        </w:rPr>
+      </w:pPr>
+      <w:r>
+        <w:rPr>
+          <w:rFonts w:ascii="Verdana" w:hAnsi="Verdana"/>
+          <w:sz w:val="18"/>
+          <w:szCs w:val="18"/>
+        </w:rPr>
+        <w:t>Reservation of library items</w:t>
+      </w:r>
+    </w:p>
+    <w:p>
+      <w:pPr>
+        <w:pStyle w:val="ListParagraph"/>
+        <w:numPr>
+          <w:ilvl w:val="1"/>
+          <w:numId w:val="2"/>
+        </w:numPr>
+        <w:rPr>
+          <w:rFonts w:ascii="Verdana" w:hAnsi="Verdana"/>
+          <w:sz w:val="18"/>
+          <w:szCs w:val="18"/>
+        </w:rPr>
+      </w:pPr>
+      <w:r>
+        <w:rPr>
+          <w:rFonts w:ascii="Verdana" w:hAnsi="Verdana"/>
+          <w:sz w:val="18"/>
+          <w:szCs w:val="18"/>
+        </w:rPr>
+        <w:t>Extending check out ( BR’s to be defined)</w:t>
+      </w:r>
+    </w:p>
+    <w:p>
+      <w:pPr>
+        <w:pStyle w:val="ListParagraph"/>
+        <w:numPr>
+          <w:ilvl w:val="1"/>
+          <w:numId w:val="2"/>
+        </w:numPr>
+        <w:rPr>
+          <w:rFonts w:ascii="Verdana" w:hAnsi="Verdana"/>
+          <w:sz w:val="18"/>
+          <w:szCs w:val="18"/>
+        </w:rPr>
+      </w:pPr>
+      <w:r>
+        <w:rPr>
+          <w:rFonts w:ascii="Verdana" w:hAnsi="Verdana"/>
+          <w:sz w:val="18"/>
+          <w:szCs w:val="18"/>
+        </w:rPr>
+        <w:t>Collecting fees/fines ( BR’s to be defined)</w:t>
+      </w:r>
+    </w:p>
+    <w:p>
+      <w:pPr>
+        <w:pStyle w:val="ListParagraph"/>
+        <w:rPr>
+          <w:rFonts w:ascii="Verdana" w:hAnsi="Verdana"/>
+          <w:sz w:val="18"/>
+          <w:szCs w:val="18"/>
+        </w:rPr>
+      </w:pPr>
+    </w:p>
+    <w:p>
+      <w:pPr>
+        <w:pStyle w:val="ListParagraph"/>
+        <w:numPr>
+          <w:ilvl w:val="0"/>
+          <w:numId w:val="2"/>
+        </w:numPr>
+        <w:rPr>
+          <w:rFonts w:ascii="Verdana" w:hAnsi="Verdana"/>
+          <w:sz w:val="18"/>
+          <w:szCs w:val="18"/>
+        </w:rPr>
+      </w:pPr>
+      <w:r>
+        <w:rPr>
+          <w:rFonts w:ascii="Verdana" w:hAnsi="Verdana"/>
+          <w:sz w:val="18"/>
+          <w:szCs w:val="18"/>
+        </w:rPr>
+        <w:t>Acquisition:</w:t>
+      </w:r>
+    </w:p>
+    <w:p>
+      <w:pPr>
+        <w:pStyle w:val="ListParagraph"/>
+        <w:numPr>
+          <w:ilvl w:val="1"/>
+          <w:numId w:val="2"/>
+        </w:numPr>
+        <w:rPr>
+          <w:rFonts w:ascii="Verdana" w:hAnsi="Verdana"/>
+          <w:sz w:val="18"/>
+          <w:szCs w:val="18"/>
+        </w:rPr>
+      </w:pPr>
+      <w:r>
+        <w:rPr>
+          <w:rFonts w:ascii="Verdana" w:hAnsi="Verdana"/>
+          <w:sz w:val="18"/>
+          <w:szCs w:val="18"/>
+        </w:rPr>
+        <w:t>TBD</w:t>
+      </w:r>
+    </w:p>
+    <w:p>
+      <w:pPr>
+        <w:pStyle w:val="ListParagraph"/>
+        <w:rPr>
+          <w:rFonts w:ascii="Verdana" w:hAnsi="Verdana"/>
+          <w:sz w:val="18"/>
+          <w:szCs w:val="18"/>
+        </w:rPr>
+      </w:pPr>
+    </w:p>
+    <w:p>
+      <w:pPr>
+        <w:pStyle w:val="ListParagraph"/>
+        <w:numPr>
+          <w:ilvl w:val="0"/>
+          <w:numId w:val="2"/>
+        </w:numPr>
+        <w:rPr>
+          <w:rFonts w:ascii="Verdana" w:hAnsi="Verdana"/>
+          <w:sz w:val="18"/>
+          <w:szCs w:val="18"/>
+        </w:rPr>
+      </w:pPr>
+      <w:r>
+        <w:rPr>
+          <w:rFonts w:ascii="Verdana" w:hAnsi="Verdana"/>
+          <w:sz w:val="18"/>
+          <w:szCs w:val="18"/>
+        </w:rPr>
+        <w:t>Tracking:</w:t>
+      </w:r>
+    </w:p>
+    <w:p>
+      <w:pPr>
+        <w:pStyle w:val="ListParagraph"/>
+        <w:numPr>
+          <w:ilvl w:val="1"/>
+          <w:numId w:val="2"/>
+        </w:numPr>
+        <w:rPr>
+          <w:rFonts w:ascii="Verdana" w:hAnsi="Verdana"/>
+          <w:sz w:val="18"/>
+          <w:szCs w:val="18"/>
+        </w:rPr>
+      </w:pPr>
+      <w:r>
+        <w:rPr>
+          <w:rFonts w:ascii="Verdana" w:hAnsi="Verdana"/>
+          <w:sz w:val="18"/>
+          <w:szCs w:val="18"/>
+        </w:rPr>
+        <w:t>TBD</w:t>
+      </w:r>
+    </w:p>
+    <w:p>
+      <w:pPr>
+        <w:pStyle w:val="ListParagraph"/>
+        <w:rPr>
+          <w:rFonts w:ascii="Verdana" w:hAnsi="Verdana"/>
+          <w:sz w:val="18"/>
+          <w:szCs w:val="18"/>
+        </w:rPr>
+      </w:pPr>
+    </w:p>
+    <w:p>
+      <w:pPr>
+        <w:pStyle w:val="ListParagraph"/>
+        <w:numPr>
+          <w:ilvl w:val="0"/>
+          <w:numId w:val="2"/>
+        </w:numPr>
+        <w:rPr>
+          <w:rFonts w:ascii="Verdana" w:hAnsi="Verdana"/>
+          <w:sz w:val="18"/>
+          <w:szCs w:val="18"/>
+        </w:rPr>
+      </w:pPr>
+      <w:r>
+        <w:rPr>
+          <w:rFonts w:ascii="Verdana" w:hAnsi="Verdana"/>
+          <w:sz w:val="18"/>
+          <w:szCs w:val="18"/>
+        </w:rPr>
+        <w:t>OPAC:</w:t>
+      </w:r>
+    </w:p>
+    <w:p>
+      <w:pPr>
+        <w:pStyle w:val="ListParagraph"/>
+        <w:numPr>
+          <w:ilvl w:val="1"/>
+          <w:numId w:val="2"/>
+        </w:numPr>
+        <w:rPr>
+          <w:rFonts w:ascii="Verdana" w:hAnsi="Verdana"/>
+          <w:sz w:val="18"/>
+          <w:szCs w:val="18"/>
+        </w:rPr>
+      </w:pPr>
+      <w:r>
+        <w:rPr>
+          <w:rFonts w:ascii="Verdana" w:hAnsi="Verdana"/>
+          <w:sz w:val="18"/>
+          <w:szCs w:val="18"/>
+        </w:rPr>
+        <w:t>Search based on title, author, format, other custom properties (All)</w:t>
+      </w:r>
+    </w:p>
+    <w:p>
+      <w:pPr>
+        <w:pStyle w:val="ListParagraph"/>
+        <w:numPr>
+          <w:ilvl w:val="1"/>
+          <w:numId w:val="2"/>
+        </w:numPr>
+        <w:rPr>
+          <w:rFonts w:ascii="Verdana" w:hAnsi="Verdana"/>
+          <w:sz w:val="18"/>
+          <w:szCs w:val="18"/>
+        </w:rPr>
+      </w:pPr>
+      <w:r>
+        <w:rPr>
+          <w:rFonts w:ascii="Verdana" w:hAnsi="Verdana"/>
+          <w:sz w:val="18"/>
+          <w:szCs w:val="18"/>
+        </w:rPr>
+        <w:t>Checking items available in library</w:t>
+      </w:r>
+    </w:p>
+    <w:p>
+      <w:pPr>
+        <w:pStyle w:val="ListParagraph"/>
+        <w:numPr>
+          <w:ilvl w:val="1"/>
+          <w:numId w:val="2"/>
+        </w:numPr>
+        <w:rPr>
+          <w:rFonts w:ascii="Verdana" w:hAnsi="Verdana"/>
+          <w:sz w:val="18"/>
+          <w:szCs w:val="18"/>
+        </w:rPr>
+      </w:pPr>
+      <w:r>
+        <w:rPr>
+          <w:rFonts w:ascii="Verdana" w:hAnsi="Verdana"/>
+          <w:sz w:val="18"/>
+          <w:szCs w:val="18"/>
+        </w:rPr>
+        <w:t>Reserving items for check out</w:t>
+      </w:r>
+    </w:p>
+    <w:p>
+      <w:pPr>
+        <w:pStyle w:val="ListParagraph"/>
+        <w:numPr>
+          <w:ilvl w:val="1"/>
+          <w:numId w:val="2"/>
+        </w:numPr>
+        <w:rPr>
+          <w:rFonts w:ascii="Verdana" w:hAnsi="Verdana"/>
+          <w:sz w:val="18"/>
+          <w:szCs w:val="18"/>
+        </w:rPr>
+      </w:pPr>
+      <w:r>
+        <w:rPr>
+          <w:rFonts w:ascii="Verdana" w:hAnsi="Verdana"/>
+          <w:sz w:val="18"/>
+          <w:szCs w:val="18"/>
+        </w:rPr>
+        <w:t>Renew check out (BR’s to be defined)</w:t>
+      </w:r>
+    </w:p>
+    <w:p>
+      <w:pPr>
+        <w:pStyle w:val="ListParagraph"/>
+        <w:ind w:left="1440"/>
+        <w:rPr>
+          <w:rFonts w:ascii="Verdana" w:hAnsi="Verdana"/>
+          <w:sz w:val="18"/>
+          <w:szCs w:val="18"/>
+        </w:rPr>
+      </w:pPr>
+    </w:p>
+    <w:p>
+      <w:pPr>
+        <w:rPr>
+          <w:rFonts w:ascii="Verdana" w:hAnsi="Verdana"/>
+          <w:sz w:val="18"/>
+          <w:szCs w:val="18"/>
+        </w:rPr>
+      </w:pPr>
+    </w:p>
+    <w:p>
+      <w:pPr>
+        <w:rPr>
+          <w:rFonts w:ascii="Verdana" w:hAnsi="Verdana"/>
+          <w:sz w:val="18"/>
+          <w:szCs w:val="18"/>
+        </w:rPr>
+      </w:pPr>
+    </w:p>
+    <w:p>
+      <w:pPr>
+        <w:rPr>
+          <w:rFonts w:ascii="Verdana" w:hAnsi="Verdana"/>
+          <w:sz w:val="18"/>
+          <w:szCs w:val="18"/>
+        </w:rPr>
+      </w:pPr>
+    </w:p>
+    <w:p>
+      <w:pPr>
+        <w:rPr>
+          <w:rFonts w:ascii="Verdana" w:hAnsi="Verdana"/>
+          <w:sz w:val="18"/>
+          <w:szCs w:val="18"/>
+        </w:rPr>
+      </w:pPr>
+    </w:p>
+    <w:p>
+      <w:pPr>
+        <w:rPr>
+          <w:rFonts w:ascii="Verdana" w:hAnsi="Verdana"/>
+          <w:sz w:val="18"/>
+          <w:szCs w:val="18"/>
+        </w:rPr>
+      </w:pPr>
+      <w:r>
+        <w:rPr>
+          <w:rFonts w:ascii="Verdana" w:hAnsi="Verdana"/>
+          <w:sz w:val="18"/>
+          <w:szCs w:val="18"/>
+        </w:rPr>
+        <w:t>Old requiremenents ( to be incorporated into the main)</w:t>
+      </w:r>
+    </w:p>
+    <w:p>
+      <w:pPr>
+        <w:rPr>
+          <w:rFonts w:ascii="Verdana" w:hAnsi="Verdana"/>
+          <w:sz w:val="18"/>
+          <w:szCs w:val="18"/>
+        </w:rPr>
+      </w:pPr>
+      <w:r>
+        <w:rPr>
+          <w:rFonts w:ascii="Verdana" w:hAnsi="Verdana"/>
+          <w:sz w:val="18"/>
+          <w:szCs w:val="18"/>
+        </w:rPr>
+        <w:t>Library with Books and Videos.</w:t>
+      </w:r>
+    </w:p>
+    <w:p>
+      <w:pPr>
+        <w:rPr>
+          <w:rFonts w:ascii="Verdana" w:hAnsi="Verdana"/>
+          <w:sz w:val="18"/>
+          <w:szCs w:val="18"/>
+        </w:rPr>
+      </w:pPr>
+    </w:p>
+    <w:p>
+      <w:pPr>
+        <w:rPr>
+          <w:rFonts w:ascii="Verdana" w:hAnsi="Verdana"/>
+          <w:sz w:val="18"/>
+          <w:szCs w:val="18"/>
+        </w:rPr>
+      </w:pPr>
+      <w:r>
+        <w:rPr>
+          <w:rFonts w:ascii="Verdana" w:hAnsi="Verdana"/>
+          <w:sz w:val="18"/>
+          <w:szCs w:val="18"/>
+        </w:rPr>
+        <w:t>Actor – Borrower, Librarian</w:t>
+      </w:r>
+    </w:p>
+    <w:p>
+      <w:pPr>
+        <w:rPr>
+          <w:rFonts w:ascii="Verdana" w:hAnsi="Verdana"/>
+          <w:sz w:val="18"/>
+          <w:szCs w:val="18"/>
+        </w:rPr>
+      </w:pPr>
+    </w:p>
+    <w:p>
+      <w:pPr>
+        <w:rPr>
+          <w:rFonts w:ascii="Verdana" w:hAnsi="Verdana"/>
+          <w:sz w:val="18"/>
+          <w:szCs w:val="18"/>
+        </w:rPr>
+      </w:pPr>
+      <w:r>
+        <w:rPr>
+          <w:rFonts w:ascii="Verdana" w:hAnsi="Verdana"/>
+          <w:sz w:val="18"/>
+          <w:szCs w:val="18"/>
+        </w:rPr>
+        <w:t>BRs –</w:t>
+      </w:r>
+    </w:p>
+    <w:p>
+      <w:pPr>
+        <w:rPr>
+          <w:rFonts w:ascii="Verdana" w:hAnsi="Verdana"/>
+          <w:sz w:val="18"/>
+          <w:szCs w:val="18"/>
+        </w:rPr>
+      </w:pPr>
+      <w:r>
+        <w:rPr>
+          <w:rFonts w:ascii="Verdana" w:hAnsi="Verdana"/>
+          <w:sz w:val="18"/>
+          <w:szCs w:val="18"/>
+        </w:rPr>
+        <w:t>1) Add new libraryItemInstance or video to libraryManagementSystem</w:t>
+      </w:r>
+    </w:p>
+    <w:p>
+      <w:pPr>
+        <w:rPr>
+          <w:rFonts w:ascii="Verdana" w:hAnsi="Verdana"/>
+          <w:sz w:val="18"/>
+          <w:szCs w:val="18"/>
+        </w:rPr>
+      </w:pPr>
+      <w:r>
+        <w:rPr>
+          <w:rFonts w:ascii="Verdana" w:hAnsi="Verdana"/>
+          <w:sz w:val="18"/>
+          <w:szCs w:val="18"/>
+        </w:rPr>
+        <w:t>2) Archive libraryItemInstance or video from libraryManagementSystem (no more available for rent)</w:t>
+      </w:r>
+    </w:p>
+    <w:p>
+      <w:pPr>
+        <w:rPr>
+          <w:rFonts w:ascii="Verdana" w:hAnsi="Verdana"/>
+          <w:sz w:val="18"/>
+          <w:szCs w:val="18"/>
+        </w:rPr>
+      </w:pPr>
+      <w:r>
+        <w:rPr>
+          <w:rFonts w:ascii="Verdana" w:hAnsi="Verdana"/>
+          <w:sz w:val="18"/>
+          <w:szCs w:val="18"/>
+        </w:rPr>
+        <w:t>3) If I add another item with an existing ISBN number, I should add to copies available not a different item</w:t>
+      </w:r>
+    </w:p>
+    <w:p>
+      <w:pPr>
+        <w:rPr>
+          <w:rFonts w:ascii="Verdana" w:hAnsi="Verdana"/>
+          <w:sz w:val="18"/>
+          <w:szCs w:val="18"/>
+        </w:rPr>
+      </w:pPr>
+      <w:r>
+        <w:rPr>
+          <w:rFonts w:ascii="Verdana" w:hAnsi="Verdana"/>
+          <w:sz w:val="18"/>
+          <w:szCs w:val="18"/>
+        </w:rPr>
+        <w:t>4) Assign category /ratings to books/videos</w:t>
+      </w:r>
+    </w:p>
+    <w:p>
+      <w:pPr>
+        <w:rPr>
+          <w:rFonts w:ascii="Verdana" w:hAnsi="Verdana"/>
+          <w:sz w:val="18"/>
+          <w:szCs w:val="18"/>
+        </w:rPr>
+      </w:pPr>
+      <w:r>
+        <w:rPr>
+          <w:rFonts w:ascii="Verdana" w:hAnsi="Verdana"/>
+          <w:sz w:val="18"/>
+          <w:szCs w:val="18"/>
+        </w:rPr>
+        <w:t>5) Transfer books/videos from one category to another</w:t>
+      </w:r>
+    </w:p>
+    <w:p>
+      <w:pPr>
+        <w:rPr>
+          <w:rFonts w:ascii="Verdana" w:hAnsi="Verdana"/>
+          <w:sz w:val="18"/>
+          <w:szCs w:val="18"/>
+        </w:rPr>
+      </w:pPr>
+      <w:r>
+        <w:rPr>
+          <w:rFonts w:ascii="Verdana" w:hAnsi="Verdana"/>
+          <w:sz w:val="18"/>
+          <w:szCs w:val="18"/>
+        </w:rPr>
+        <w:t>6) More than 2 Items of similar type cannot be borrowed (Can’t have more than 2 books at same time)</w:t>
+      </w:r>
+    </w:p>
+    <w:p>
+      <w:pPr>
+        <w:rPr>
+          <w:rFonts w:ascii="Verdana" w:hAnsi="Verdana"/>
+          <w:sz w:val="18"/>
+          <w:szCs w:val="18"/>
+        </w:rPr>
+      </w:pPr>
+      <w:r>
+        <w:rPr>
+          <w:rFonts w:ascii="Verdana" w:hAnsi="Verdana"/>
+          <w:sz w:val="18"/>
+          <w:szCs w:val="18"/>
+        </w:rPr>
+        <w:t xml:space="preserve">   1.)Items that is reserved to another user cannot be borrowed by a different user ( provided current date is &lt; reservation date else allowed)</w:t>
+      </w:r>
+    </w:p>
+    <w:p>
+      <w:pPr>
+        <w:rPr>
+          <w:rFonts w:ascii="Verdana" w:hAnsi="Verdana"/>
+          <w:sz w:val="18"/>
+          <w:szCs w:val="18"/>
+        </w:rPr>
+      </w:pPr>
+      <w:r>
+        <w:rPr>
+          <w:rFonts w:ascii="Verdana" w:hAnsi="Verdana"/>
+          <w:sz w:val="18"/>
+          <w:szCs w:val="18"/>
+        </w:rPr>
+        <w:t>7)  Transfer libraryItemInstance/video from an existing borrower to another without returning</w:t>
+      </w:r>
+    </w:p>
+    <w:p>
+      <w:pPr>
+        <w:rPr>
+          <w:rFonts w:ascii="Verdana" w:hAnsi="Verdana"/>
+          <w:sz w:val="18"/>
+          <w:szCs w:val="18"/>
+        </w:rPr>
+      </w:pPr>
+      <w:r>
+        <w:rPr>
+          <w:rFonts w:ascii="Verdana" w:hAnsi="Verdana"/>
+          <w:sz w:val="18"/>
+          <w:szCs w:val="18"/>
+        </w:rPr>
+        <w:t>8)  Can’t borrow more than 1 video at a time</w:t>
+      </w:r>
+    </w:p>
+    <w:p>
+      <w:pPr>
+        <w:rPr>
+          <w:rFonts w:ascii="Verdana" w:hAnsi="Verdana"/>
+          <w:sz w:val="18"/>
+          <w:szCs w:val="18"/>
+        </w:rPr>
+      </w:pPr>
+      <w:r>
+        <w:rPr>
+          <w:rFonts w:ascii="Verdana" w:hAnsi="Verdana"/>
+          <w:sz w:val="18"/>
+          <w:szCs w:val="18"/>
+        </w:rPr>
+        <w:t>9)  Person can reserve the item, if unavailable.</w:t>
+      </w:r>
+    </w:p>
+    <w:p>
+      <w:pPr>
+        <w:rPr>
+          <w:rFonts w:ascii="Verdana" w:hAnsi="Verdana"/>
+          <w:sz w:val="18"/>
+          <w:szCs w:val="18"/>
+        </w:rPr>
+      </w:pPr>
+      <w:r>
+        <w:rPr>
+          <w:rFonts w:ascii="Verdana" w:hAnsi="Verdana"/>
+          <w:sz w:val="18"/>
+          <w:szCs w:val="18"/>
+        </w:rPr>
+        <w:t>10) There should be reservation date also</w:t>
+      </w:r>
+    </w:p>
+    <w:p>
+      <w:pPr>
+        <w:rPr>
+          <w:rFonts w:ascii="Verdana" w:hAnsi="Verdana"/>
+          <w:sz w:val="18"/>
+          <w:szCs w:val="18"/>
+        </w:rPr>
+      </w:pPr>
+      <w:r>
+        <w:rPr>
+          <w:rFonts w:ascii="Verdana" w:hAnsi="Verdana"/>
+          <w:sz w:val="18"/>
+          <w:szCs w:val="18"/>
+        </w:rPr>
+        <w:t>11) Change rent for videos / books</w:t>
+      </w:r>
+    </w:p>
+    <w:p>
+      <w:pPr>
+        <w:rPr>
+          <w:rFonts w:ascii="Verdana" w:hAnsi="Verdana"/>
+          <w:sz w:val="18"/>
+          <w:szCs w:val="18"/>
+        </w:rPr>
+      </w:pPr>
+      <w:r>
+        <w:rPr>
+          <w:rFonts w:ascii="Verdana" w:hAnsi="Verdana"/>
+          <w:sz w:val="18"/>
+          <w:szCs w:val="18"/>
+        </w:rPr>
+        <w:t>12)</w:t>
       </w:r>
     </w:p>
     <w:sectPr>
@@ -393,8 +1197,100 @@
       </w:pPr>
     </w:lvl>
   </w:abstractNum>
+  <w:abstractNum w:abstractNumId="1">
+    <w:nsid w:val="63BC7210"/>
+    <w:multiLevelType w:val="hybridMultilevel"/>
+    <w:tmpl w:val="367823A4"/>
+    <w:lvl w:ilvl="0" w:tplc="04090017">
+      <w:start w:val="1"/>
+      <w:numFmt w:val="lowerLetter"/>
+      <w:lvlText w:val="%1)"/>
+      <w:lvlJc w:val="left"/>
+      <w:pPr>
+        <w:ind w:left="720" w:hanging="360"/>
+      </w:pPr>
+      <w:rPr>
+        <w:rFonts w:hint="default"/>
+      </w:rPr>
+    </w:lvl>
+    <w:lvl w:ilvl="1" w:tplc="04090011">
+      <w:start w:val="1"/>
+      <w:numFmt w:val="decimal"/>
+      <w:lvlText w:val="%2)"/>
+      <w:lvlJc w:val="left"/>
+      <w:pPr>
+        <w:ind w:left="1440" w:hanging="360"/>
+      </w:pPr>
+    </w:lvl>
+    <w:lvl w:ilvl="2" w:tplc="0409001B" w:tentative="1">
+      <w:start w:val="1"/>
+      <w:numFmt w:val="lowerRoman"/>
+      <w:lvlText w:val="%3."/>
+      <w:lvlJc w:val="right"/>
+      <w:pPr>
+        <w:ind w:left="2160" w:hanging="180"/>
+      </w:pPr>
+    </w:lvl>
+    <w:lvl w:ilvl="3" w:tplc="0409000F" w:tentative="1">
+      <w:start w:val="1"/>
+      <w:numFmt w:val="decimal"/>
+      <w:lvlText w:val="%4."/>
+      <w:lvlJc w:val="left"/>
+      <w:pPr>
+        <w:ind w:left="2880" w:hanging="360"/>
+      </w:pPr>
+    </w:lvl>
+    <w:lvl w:ilvl="4" w:tplc="04090019" w:tentative="1">
+      <w:start w:val="1"/>
+      <w:numFmt w:val="lowerLetter"/>
+      <w:lvlText w:val="%5."/>
+      <w:lvlJc w:val="left"/>
+      <w:pPr>
+        <w:ind w:left="3600" w:hanging="360"/>
+      </w:pPr>
+    </w:lvl>
+    <w:lvl w:ilvl="5" w:tplc="0409001B" w:tentative="1">
+      <w:start w:val="1"/>
+      <w:numFmt w:val="lowerRoman"/>
+      <w:lvlText w:val="%6."/>
+      <w:lvlJc w:val="right"/>
+      <w:pPr>
+        <w:ind w:left="4320" w:hanging="180"/>
+      </w:pPr>
+    </w:lvl>
+    <w:lvl w:ilvl="6" w:tplc="0409000F" w:tentative="1">
+      <w:start w:val="1"/>
+      <w:numFmt w:val="decimal"/>
+      <w:lvlText w:val="%7."/>
+      <w:lvlJc w:val="left"/>
+      <w:pPr>
+        <w:ind w:left="5040" w:hanging="360"/>
+      </w:pPr>
+    </w:lvl>
+    <w:lvl w:ilvl="7" w:tplc="04090019" w:tentative="1">
+      <w:start w:val="1"/>
+      <w:numFmt w:val="lowerLetter"/>
+      <w:lvlText w:val="%8."/>
+      <w:lvlJc w:val="left"/>
+      <w:pPr>
+        <w:ind w:left="5760" w:hanging="360"/>
+      </w:pPr>
+    </w:lvl>
+    <w:lvl w:ilvl="8" w:tplc="0409001B" w:tentative="1">
+      <w:start w:val="1"/>
+      <w:numFmt w:val="lowerRoman"/>
+      <w:lvlText w:val="%9."/>
+      <w:lvlJc w:val="right"/>
+      <w:pPr>
+        <w:ind w:left="6480" w:hanging="180"/>
+      </w:pPr>
+    </w:lvl>
+  </w:abstractNum>
   <w:num w:numId="1">
     <w:abstractNumId w:val="0"/>
+  </w:num>
+  <w:num w:numId="2">
+    <w:abstractNumId w:val="1"/>
   </w:num>
 </w:numbering>
 </file>

</xml_diff>

<commit_message>
1) Implemented roles 2) Added functionality to add new members
</commit_message>
<xml_diff>
--- a/Library Management System.docx
+++ b/Library Management System.docx
@@ -1,6 +1,6 @@
 
 <file path=word/document.xml><?xml version="1.0" encoding="utf-8"?>
-<w:document xmlns:ve="http://schemas.openxmlformats.org/markup-compatibility/2006" xmlns:o="urn:schemas-microsoft-com:office:office" xmlns:r="http://schemas.openxmlformats.org/officeDocument/2006/relationships" xmlns:m="http://schemas.openxmlformats.org/officeDocument/2006/math" xmlns:v="urn:schemas-microsoft-com:vml" xmlns:wp="http://schemas.openxmlformats.org/drawingml/2006/wordprocessingDrawing" xmlns:w10="urn:schemas-microsoft-com:office:word" xmlns:w="http://schemas.openxmlformats.org/wordprocessingml/2006/main" xmlns:wne="http://schemas.microsoft.com/office/word/2006/wordml">
+<w:document xmlns:wpc="http://schemas.microsoft.com/office/word/2010/wordprocessingCanvas" xmlns:mc="http://schemas.openxmlformats.org/markup-compatibility/2006" xmlns:o="urn:schemas-microsoft-com:office:office" xmlns:r="http://schemas.openxmlformats.org/officeDocument/2006/relationships" xmlns:m="http://schemas.openxmlformats.org/officeDocument/2006/math" xmlns:v="urn:schemas-microsoft-com:vml" xmlns:wp14="http://schemas.microsoft.com/office/word/2010/wordprocessingDrawing" xmlns:wp="http://schemas.openxmlformats.org/drawingml/2006/wordprocessingDrawing" xmlns:w10="urn:schemas-microsoft-com:office:word" xmlns:w="http://schemas.openxmlformats.org/wordprocessingml/2006/main" xmlns:w14="http://schemas.microsoft.com/office/word/2010/wordml" xmlns:wpg="http://schemas.microsoft.com/office/word/2010/wordprocessingGroup" xmlns:wpi="http://schemas.microsoft.com/office/word/2010/wordprocessingInk" xmlns:wne="http://schemas.microsoft.com/office/word/2006/wordml" xmlns:wps="http://schemas.microsoft.com/office/word/2010/wordprocessingShape" mc:Ignorable="w14 wp14">
   <w:body>
     <w:p>
       <w:pPr>
@@ -62,7 +62,7 @@
         </w:rPr>
         <w:t xml:space="preserve"> [Source: </w:t>
       </w:r>
-      <w:hyperlink r:id="rId5" w:history="1">
+      <w:hyperlink r:id="rId6" w:history="1">
         <w:r>
           <w:rPr>
             <w:rStyle w:val="Hyperlink"/>
@@ -770,6 +770,424 @@
           <w:szCs w:val="18"/>
         </w:rPr>
       </w:pPr>
+      <w:r>
+        <w:rPr>
+          <w:rFonts w:ascii="Verdana" w:hAnsi="Verdana"/>
+          <w:sz w:val="18"/>
+          <w:szCs w:val="18"/>
+        </w:rPr>
+        <w:t xml:space="preserve">Features to be added </w:t>
+      </w:r>
+    </w:p>
+    <w:p>
+      <w:pPr>
+        <w:pStyle w:val="ListParagraph"/>
+        <w:numPr>
+          <w:ilvl w:val="0"/>
+          <w:numId w:val="3"/>
+        </w:numPr>
+        <w:rPr>
+          <w:rFonts w:ascii="Verdana" w:hAnsi="Verdana"/>
+          <w:sz w:val="18"/>
+          <w:szCs w:val="18"/>
+        </w:rPr>
+      </w:pPr>
+      <w:r>
+        <w:rPr>
+          <w:rFonts w:ascii="Verdana" w:hAnsi="Verdana"/>
+          <w:sz w:val="18"/>
+          <w:szCs w:val="18"/>
+        </w:rPr>
+        <w:t>DB:</w:t>
+      </w:r>
+    </w:p>
+    <w:p>
+      <w:pPr>
+        <w:pStyle w:val="ListParagraph"/>
+        <w:numPr>
+          <w:ilvl w:val="1"/>
+          <w:numId w:val="3"/>
+        </w:numPr>
+        <w:rPr>
+          <w:rFonts w:ascii="Verdana" w:hAnsi="Verdana"/>
+          <w:sz w:val="18"/>
+          <w:szCs w:val="18"/>
+        </w:rPr>
+      </w:pPr>
+      <w:r>
+        <w:rPr>
+          <w:rFonts w:ascii="Verdana" w:hAnsi="Verdana"/>
+          <w:sz w:val="18"/>
+          <w:szCs w:val="18"/>
+        </w:rPr>
+        <w:t>Populate mock data for all tables and check if additional tables are required</w:t>
+      </w:r>
+    </w:p>
+    <w:p>
+      <w:pPr>
+        <w:pStyle w:val="ListParagraph"/>
+        <w:numPr>
+          <w:ilvl w:val="1"/>
+          <w:numId w:val="3"/>
+        </w:numPr>
+        <w:rPr>
+          <w:rFonts w:ascii="Verdana" w:hAnsi="Verdana"/>
+          <w:sz w:val="18"/>
+          <w:szCs w:val="18"/>
+        </w:rPr>
+      </w:pPr>
+      <w:r>
+        <w:rPr>
+          <w:rFonts w:ascii="Verdana" w:hAnsi="Verdana"/>
+          <w:sz w:val="18"/>
+          <w:szCs w:val="18"/>
+        </w:rPr>
+        <w:t>Create table for holding user preferences</w:t>
+      </w:r>
+    </w:p>
+    <w:p>
+      <w:pPr>
+        <w:pStyle w:val="ListParagraph"/>
+        <w:numPr>
+          <w:ilvl w:val="1"/>
+          <w:numId w:val="3"/>
+        </w:numPr>
+        <w:rPr>
+          <w:rFonts w:ascii="Verdana" w:hAnsi="Verdana"/>
+          <w:sz w:val="18"/>
+          <w:szCs w:val="18"/>
+        </w:rPr>
+      </w:pPr>
+    </w:p>
+    <w:p>
+      <w:pPr>
+        <w:pStyle w:val="ListParagraph"/>
+        <w:ind w:left="1440"/>
+        <w:rPr>
+          <w:rFonts w:ascii="Verdana" w:hAnsi="Verdana"/>
+          <w:sz w:val="18"/>
+          <w:szCs w:val="18"/>
+        </w:rPr>
+      </w:pPr>
+    </w:p>
+    <w:p>
+      <w:pPr>
+        <w:pStyle w:val="ListParagraph"/>
+        <w:numPr>
+          <w:ilvl w:val="0"/>
+          <w:numId w:val="3"/>
+        </w:numPr>
+        <w:rPr>
+          <w:rFonts w:ascii="Verdana" w:hAnsi="Verdana"/>
+          <w:sz w:val="18"/>
+          <w:szCs w:val="18"/>
+        </w:rPr>
+      </w:pPr>
+      <w:r>
+        <w:rPr>
+          <w:rFonts w:ascii="Verdana" w:hAnsi="Verdana"/>
+          <w:sz w:val="18"/>
+          <w:szCs w:val="18"/>
+        </w:rPr>
+        <w:t>DAO:</w:t>
+      </w:r>
+    </w:p>
+    <w:p>
+      <w:pPr>
+        <w:pStyle w:val="ListParagraph"/>
+        <w:numPr>
+          <w:ilvl w:val="1"/>
+          <w:numId w:val="3"/>
+        </w:numPr>
+        <w:rPr>
+          <w:rFonts w:ascii="Verdana" w:hAnsi="Verdana"/>
+          <w:sz w:val="18"/>
+          <w:szCs w:val="18"/>
+        </w:rPr>
+      </w:pPr>
+      <w:r>
+        <w:rPr>
+          <w:rFonts w:ascii="Verdana" w:hAnsi="Verdana"/>
+          <w:sz w:val="18"/>
+          <w:szCs w:val="18"/>
+        </w:rPr>
+        <w:t xml:space="preserve">Add tests for accessing those tables </w:t>
+      </w:r>
+    </w:p>
+    <w:p>
+      <w:pPr>
+        <w:pStyle w:val="ListParagraph"/>
+        <w:numPr>
+          <w:ilvl w:val="0"/>
+          <w:numId w:val="3"/>
+        </w:numPr>
+        <w:rPr>
+          <w:rFonts w:ascii="Verdana" w:hAnsi="Verdana"/>
+          <w:sz w:val="18"/>
+          <w:szCs w:val="18"/>
+        </w:rPr>
+      </w:pPr>
+      <w:r>
+        <w:rPr>
+          <w:rFonts w:ascii="Verdana" w:hAnsi="Verdana"/>
+          <w:sz w:val="18"/>
+          <w:szCs w:val="18"/>
+        </w:rPr>
+        <w:lastRenderedPageBreak/>
+        <w:t>Business:</w:t>
+      </w:r>
+    </w:p>
+    <w:p>
+      <w:pPr>
+        <w:pStyle w:val="ListParagraph"/>
+        <w:numPr>
+          <w:ilvl w:val="1"/>
+          <w:numId w:val="3"/>
+        </w:numPr>
+        <w:rPr>
+          <w:rFonts w:ascii="Verdana" w:hAnsi="Verdana"/>
+          <w:sz w:val="18"/>
+          <w:szCs w:val="18"/>
+        </w:rPr>
+      </w:pPr>
+      <w:r>
+        <w:rPr>
+          <w:rFonts w:ascii="Verdana" w:hAnsi="Verdana"/>
+          <w:sz w:val="18"/>
+          <w:szCs w:val="18"/>
+        </w:rPr>
+        <w:t>Add tests for business functionality</w:t>
+      </w:r>
+    </w:p>
+    <w:p>
+      <w:pPr>
+        <w:pStyle w:val="ListParagraph"/>
+        <w:numPr>
+          <w:ilvl w:val="1"/>
+          <w:numId w:val="3"/>
+        </w:numPr>
+        <w:rPr>
+          <w:rFonts w:ascii="Verdana" w:hAnsi="Verdana"/>
+          <w:sz w:val="18"/>
+          <w:szCs w:val="18"/>
+        </w:rPr>
+      </w:pPr>
+      <w:r>
+        <w:rPr>
+          <w:rFonts w:ascii="Verdana" w:hAnsi="Verdana"/>
+          <w:sz w:val="18"/>
+          <w:szCs w:val="18"/>
+        </w:rPr>
+        <w:t>Add functionality to support advanced search</w:t>
+      </w:r>
+      <w:r>
+        <w:rPr>
+          <w:rFonts w:ascii="Verdana" w:hAnsi="Verdana"/>
+          <w:sz w:val="18"/>
+          <w:szCs w:val="18"/>
+        </w:rPr>
+        <w:t xml:space="preserve"> (Type =| like “%BOOK%” AND Name =| like ”%Eff%ective”</w:t>
+      </w:r>
+    </w:p>
+    <w:p>
+      <w:pPr>
+        <w:pStyle w:val="ListParagraph"/>
+        <w:numPr>
+          <w:ilvl w:val="1"/>
+          <w:numId w:val="3"/>
+        </w:numPr>
+        <w:rPr>
+          <w:rFonts w:ascii="Verdana" w:hAnsi="Verdana"/>
+          <w:sz w:val="18"/>
+          <w:szCs w:val="18"/>
+        </w:rPr>
+      </w:pPr>
+      <w:r>
+        <w:rPr>
+          <w:rFonts w:ascii="Verdana" w:hAnsi="Verdana"/>
+          <w:sz w:val="18"/>
+          <w:szCs w:val="18"/>
+        </w:rPr>
+        <w:t>Add functionality to get details for all Item Instances to support search</w:t>
+      </w:r>
+    </w:p>
+    <w:p>
+      <w:pPr>
+        <w:pStyle w:val="ListParagraph"/>
+        <w:numPr>
+          <w:ilvl w:val="1"/>
+          <w:numId w:val="3"/>
+        </w:numPr>
+        <w:rPr>
+          <w:rFonts w:ascii="Verdana" w:hAnsi="Verdana"/>
+          <w:sz w:val="18"/>
+          <w:szCs w:val="18"/>
+        </w:rPr>
+      </w:pPr>
+      <w:r>
+        <w:rPr>
+          <w:rFonts w:ascii="Verdana" w:hAnsi="Verdana"/>
+          <w:sz w:val="18"/>
+          <w:szCs w:val="18"/>
+        </w:rPr>
+        <w:t>Add functionality to add Item</w:t>
+      </w:r>
+    </w:p>
+    <w:p>
+      <w:pPr>
+        <w:pStyle w:val="ListParagraph"/>
+        <w:numPr>
+          <w:ilvl w:val="1"/>
+          <w:numId w:val="3"/>
+        </w:numPr>
+        <w:rPr>
+          <w:rFonts w:ascii="Verdana" w:hAnsi="Verdana"/>
+          <w:sz w:val="18"/>
+          <w:szCs w:val="18"/>
+        </w:rPr>
+      </w:pPr>
+      <w:r>
+        <w:rPr>
+          <w:rFonts w:ascii="Verdana" w:hAnsi="Verdana"/>
+          <w:sz w:val="18"/>
+          <w:szCs w:val="18"/>
+        </w:rPr>
+        <w:t>Add functionality to add Member</w:t>
+      </w:r>
+    </w:p>
+    <w:p>
+      <w:pPr>
+        <w:pStyle w:val="ListParagraph"/>
+        <w:numPr>
+          <w:ilvl w:val="1"/>
+          <w:numId w:val="3"/>
+        </w:numPr>
+        <w:rPr>
+          <w:rFonts w:ascii="Verdana" w:hAnsi="Verdana"/>
+          <w:sz w:val="18"/>
+          <w:szCs w:val="18"/>
+        </w:rPr>
+      </w:pPr>
+      <w:r>
+        <w:rPr>
+          <w:rFonts w:ascii="Verdana" w:hAnsi="Verdana"/>
+          <w:sz w:val="18"/>
+          <w:szCs w:val="18"/>
+        </w:rPr>
+        <w:t>Add</w:t>
+      </w:r>
+      <w:r>
+        <w:rPr>
+          <w:rFonts w:ascii="Verdana" w:hAnsi="Verdana"/>
+          <w:sz w:val="18"/>
+          <w:szCs w:val="18"/>
+        </w:rPr>
+        <w:t xml:space="preserve"> functionality to update Preferences</w:t>
+      </w:r>
+    </w:p>
+    <w:p>
+      <w:pPr>
+        <w:pStyle w:val="ListParagraph"/>
+        <w:numPr>
+          <w:ilvl w:val="1"/>
+          <w:numId w:val="3"/>
+        </w:numPr>
+        <w:rPr>
+          <w:rFonts w:ascii="Verdana" w:hAnsi="Verdana"/>
+          <w:sz w:val="18"/>
+          <w:szCs w:val="18"/>
+        </w:rPr>
+      </w:pPr>
+      <w:r>
+        <w:rPr>
+          <w:rFonts w:ascii="Verdana" w:hAnsi="Verdana"/>
+          <w:sz w:val="18"/>
+          <w:szCs w:val="18"/>
+        </w:rPr>
+        <w:t>Add functionality to collect fines</w:t>
+      </w:r>
+    </w:p>
+    <w:p>
+      <w:pPr>
+        <w:pStyle w:val="ListParagraph"/>
+        <w:numPr>
+          <w:ilvl w:val="1"/>
+          <w:numId w:val="3"/>
+        </w:numPr>
+        <w:rPr>
+          <w:rFonts w:ascii="Verdana" w:hAnsi="Verdana"/>
+          <w:sz w:val="18"/>
+          <w:szCs w:val="18"/>
+        </w:rPr>
+      </w:pPr>
+      <w:r>
+        <w:rPr>
+          <w:rFonts w:ascii="Verdana" w:hAnsi="Verdana"/>
+          <w:sz w:val="18"/>
+          <w:szCs w:val="18"/>
+        </w:rPr>
+        <w:t>Add functionality to view all transactions of a member</w:t>
+      </w:r>
+    </w:p>
+    <w:p>
+      <w:pPr>
+        <w:pStyle w:val="ListParagraph"/>
+        <w:numPr>
+          <w:ilvl w:val="0"/>
+          <w:numId w:val="3"/>
+        </w:numPr>
+        <w:rPr>
+          <w:rFonts w:ascii="Verdana" w:hAnsi="Verdana"/>
+          <w:sz w:val="18"/>
+          <w:szCs w:val="18"/>
+        </w:rPr>
+      </w:pPr>
+      <w:r>
+        <w:rPr>
+          <w:rFonts w:ascii="Verdana" w:hAnsi="Verdana"/>
+          <w:sz w:val="18"/>
+          <w:szCs w:val="18"/>
+        </w:rPr>
+        <w:t>View:</w:t>
+      </w:r>
+    </w:p>
+    <w:p>
+      <w:pPr>
+        <w:pStyle w:val="ListParagraph"/>
+        <w:numPr>
+          <w:ilvl w:val="1"/>
+          <w:numId w:val="3"/>
+        </w:numPr>
+        <w:rPr>
+          <w:rFonts w:ascii="Verdana" w:hAnsi="Verdana"/>
+          <w:sz w:val="18"/>
+          <w:szCs w:val="18"/>
+        </w:rPr>
+      </w:pPr>
+      <w:r>
+        <w:rPr>
+          <w:rFonts w:ascii="Verdana" w:hAnsi="Verdana"/>
+          <w:sz w:val="18"/>
+          <w:szCs w:val="18"/>
+        </w:rPr>
+        <w:t>Create forms for the business functionalities introduced above</w:t>
+      </w:r>
+    </w:p>
+    <w:p>
+      <w:pPr>
+        <w:pStyle w:val="ListParagraph"/>
+        <w:numPr>
+          <w:ilvl w:val="1"/>
+          <w:numId w:val="3"/>
+        </w:numPr>
+        <w:rPr>
+          <w:rFonts w:ascii="Verdana" w:hAnsi="Verdana"/>
+          <w:sz w:val="18"/>
+          <w:szCs w:val="18"/>
+        </w:rPr>
+      </w:pPr>
+      <w:bookmarkStart w:id="0" w:name="_GoBack"/>
+      <w:bookmarkEnd w:id="0"/>
     </w:p>
     <w:p>
       <w:pPr>
@@ -1076,6 +1494,7 @@
           <w:sz w:val="18"/>
           <w:szCs w:val="18"/>
         </w:rPr>
+        <w:lastRenderedPageBreak/>
         <w:t>11) Change rent for videos / books</w:t>
       </w:r>
     </w:p>
@@ -1107,7 +1526,7 @@
 </file>
 
 <file path=word/numbering.xml><?xml version="1.0" encoding="utf-8"?>
-<w:numbering xmlns:ve="http://schemas.openxmlformats.org/markup-compatibility/2006" xmlns:o="urn:schemas-microsoft-com:office:office" xmlns:r="http://schemas.openxmlformats.org/officeDocument/2006/relationships" xmlns:m="http://schemas.openxmlformats.org/officeDocument/2006/math" xmlns:v="urn:schemas-microsoft-com:vml" xmlns:wp="http://schemas.openxmlformats.org/drawingml/2006/wordprocessingDrawing" xmlns:w10="urn:schemas-microsoft-com:office:word" xmlns:w="http://schemas.openxmlformats.org/wordprocessingml/2006/main" xmlns:wne="http://schemas.microsoft.com/office/word/2006/wordml">
+<w:numbering xmlns:wpc="http://schemas.microsoft.com/office/word/2010/wordprocessingCanvas" xmlns:mc="http://schemas.openxmlformats.org/markup-compatibility/2006" xmlns:o="urn:schemas-microsoft-com:office:office" xmlns:r="http://schemas.openxmlformats.org/officeDocument/2006/relationships" xmlns:m="http://schemas.openxmlformats.org/officeDocument/2006/math" xmlns:v="urn:schemas-microsoft-com:vml" xmlns:wp14="http://schemas.microsoft.com/office/word/2010/wordprocessingDrawing" xmlns:wp="http://schemas.openxmlformats.org/drawingml/2006/wordprocessingDrawing" xmlns:w10="urn:schemas-microsoft-com:office:word" xmlns:w="http://schemas.openxmlformats.org/wordprocessingml/2006/main" xmlns:w14="http://schemas.microsoft.com/office/word/2010/wordml" xmlns:wpg="http://schemas.microsoft.com/office/word/2010/wordprocessingGroup" xmlns:wpi="http://schemas.microsoft.com/office/word/2010/wordprocessingInk" xmlns:wne="http://schemas.microsoft.com/office/word/2006/wordml" xmlns:wps="http://schemas.microsoft.com/office/word/2010/wordprocessingShape" mc:Ignorable="w14 wp14">
   <w:abstractNum w:abstractNumId="0">
     <w:nsid w:val="35B068C2"/>
     <w:multiLevelType w:val="hybridMultilevel"/>
@@ -1217,6 +1636,95 @@
       <w:start w:val="1"/>
       <w:numFmt w:val="decimal"/>
       <w:lvlText w:val="%2)"/>
+      <w:lvlJc w:val="left"/>
+      <w:pPr>
+        <w:ind w:left="1440" w:hanging="360"/>
+      </w:pPr>
+    </w:lvl>
+    <w:lvl w:ilvl="2" w:tplc="0409001B" w:tentative="1">
+      <w:start w:val="1"/>
+      <w:numFmt w:val="lowerRoman"/>
+      <w:lvlText w:val="%3."/>
+      <w:lvlJc w:val="right"/>
+      <w:pPr>
+        <w:ind w:left="2160" w:hanging="180"/>
+      </w:pPr>
+    </w:lvl>
+    <w:lvl w:ilvl="3" w:tplc="0409000F" w:tentative="1">
+      <w:start w:val="1"/>
+      <w:numFmt w:val="decimal"/>
+      <w:lvlText w:val="%4."/>
+      <w:lvlJc w:val="left"/>
+      <w:pPr>
+        <w:ind w:left="2880" w:hanging="360"/>
+      </w:pPr>
+    </w:lvl>
+    <w:lvl w:ilvl="4" w:tplc="04090019" w:tentative="1">
+      <w:start w:val="1"/>
+      <w:numFmt w:val="lowerLetter"/>
+      <w:lvlText w:val="%5."/>
+      <w:lvlJc w:val="left"/>
+      <w:pPr>
+        <w:ind w:left="3600" w:hanging="360"/>
+      </w:pPr>
+    </w:lvl>
+    <w:lvl w:ilvl="5" w:tplc="0409001B" w:tentative="1">
+      <w:start w:val="1"/>
+      <w:numFmt w:val="lowerRoman"/>
+      <w:lvlText w:val="%6."/>
+      <w:lvlJc w:val="right"/>
+      <w:pPr>
+        <w:ind w:left="4320" w:hanging="180"/>
+      </w:pPr>
+    </w:lvl>
+    <w:lvl w:ilvl="6" w:tplc="0409000F" w:tentative="1">
+      <w:start w:val="1"/>
+      <w:numFmt w:val="decimal"/>
+      <w:lvlText w:val="%7."/>
+      <w:lvlJc w:val="left"/>
+      <w:pPr>
+        <w:ind w:left="5040" w:hanging="360"/>
+      </w:pPr>
+    </w:lvl>
+    <w:lvl w:ilvl="7" w:tplc="04090019" w:tentative="1">
+      <w:start w:val="1"/>
+      <w:numFmt w:val="lowerLetter"/>
+      <w:lvlText w:val="%8."/>
+      <w:lvlJc w:val="left"/>
+      <w:pPr>
+        <w:ind w:left="5760" w:hanging="360"/>
+      </w:pPr>
+    </w:lvl>
+    <w:lvl w:ilvl="8" w:tplc="0409001B" w:tentative="1">
+      <w:start w:val="1"/>
+      <w:numFmt w:val="lowerRoman"/>
+      <w:lvlText w:val="%9."/>
+      <w:lvlJc w:val="right"/>
+      <w:pPr>
+        <w:ind w:left="6480" w:hanging="180"/>
+      </w:pPr>
+    </w:lvl>
+  </w:abstractNum>
+  <w:abstractNum w:abstractNumId="2">
+    <w:nsid w:val="6D5D5D2B"/>
+    <w:multiLevelType w:val="hybridMultilevel"/>
+    <w:tmpl w:val="22103DDA"/>
+    <w:lvl w:ilvl="0" w:tplc="04090011">
+      <w:start w:val="1"/>
+      <w:numFmt w:val="decimal"/>
+      <w:lvlText w:val="%1)"/>
+      <w:lvlJc w:val="left"/>
+      <w:pPr>
+        <w:ind w:left="720" w:hanging="360"/>
+      </w:pPr>
+      <w:rPr>
+        <w:rFonts w:hint="default"/>
+      </w:rPr>
+    </w:lvl>
+    <w:lvl w:ilvl="1" w:tplc="04090019">
+      <w:start w:val="1"/>
+      <w:numFmt w:val="lowerLetter"/>
+      <w:lvlText w:val="%2."/>
       <w:lvlJc w:val="left"/>
       <w:pPr>
         <w:ind w:left="1440" w:hanging="360"/>
@@ -1292,11 +1800,14 @@
   <w:num w:numId="2">
     <w:abstractNumId w:val="1"/>
   </w:num>
+  <w:num w:numId="3">
+    <w:abstractNumId w:val="2"/>
+  </w:num>
 </w:numbering>
 </file>
 
 <file path=word/styles.xml><?xml version="1.0" encoding="utf-8"?>
-<w:styles xmlns:r="http://schemas.openxmlformats.org/officeDocument/2006/relationships" xmlns:w="http://schemas.openxmlformats.org/wordprocessingml/2006/main">
+<w:styles xmlns:mc="http://schemas.openxmlformats.org/markup-compatibility/2006" xmlns:r="http://schemas.openxmlformats.org/officeDocument/2006/relationships" xmlns:w="http://schemas.openxmlformats.org/wordprocessingml/2006/main" xmlns:w14="http://schemas.microsoft.com/office/word/2010/wordml" mc:Ignorable="w14">
   <w:docDefaults>
     <w:rPrDefault>
       <w:rPr>
@@ -1467,7 +1978,6 @@
     <w:uiPriority w:val="99"/>
     <w:semiHidden/>
     <w:unhideWhenUsed/>
-    <w:qFormat/>
     <w:tblPr>
       <w:tblInd w:w="0" w:type="dxa"/>
       <w:tblCellMar>
@@ -1506,6 +2016,196 @@
       <w:color w:val="0000FF"/>
       <w:u w:val="single"/>
     </w:rPr>
+  </w:style>
+</w:styles>
+</file>
+
+<file path=word/stylesWithEffects.xml><?xml version="1.0" encoding="utf-8"?>
+<w:styles xmlns:wpc="http://schemas.microsoft.com/office/word/2010/wordprocessingCanvas" xmlns:mc="http://schemas.openxmlformats.org/markup-compatibility/2006" xmlns:o="urn:schemas-microsoft-com:office:office" xmlns:r="http://schemas.openxmlformats.org/officeDocument/2006/relationships" xmlns:m="http://schemas.openxmlformats.org/officeDocument/2006/math" xmlns:v="urn:schemas-microsoft-com:vml" xmlns:wp14="http://schemas.microsoft.com/office/word/2010/wordprocessingDrawing" xmlns:wp="http://schemas.openxmlformats.org/drawingml/2006/wordprocessingDrawing" xmlns:w10="urn:schemas-microsoft-com:office:word" xmlns:w="http://schemas.openxmlformats.org/wordprocessingml/2006/main" xmlns:w14="http://schemas.microsoft.com/office/word/2010/wordml" xmlns:wpg="http://schemas.microsoft.com/office/word/2010/wordprocessingGroup" xmlns:wpi="http://schemas.microsoft.com/office/word/2010/wordprocessingInk" xmlns:wne="http://schemas.microsoft.com/office/word/2006/wordml" xmlns:wps="http://schemas.microsoft.com/office/word/2010/wordprocessingShape" mc:Ignorable="w14 wp14">
+  <w:docDefaults>
+    <w:rPrDefault>
+      <w:rPr>
+        <w:rFonts w:asciiTheme="minorHAnsi" w:eastAsiaTheme="minorEastAsia" w:hAnsiTheme="minorHAnsi" w:cstheme="minorBidi"/>
+        <w:sz w:val="22"/>
+        <w:szCs w:val="22"/>
+        <w:lang w:val="en-US" w:eastAsia="en-US" w:bidi="ar-SA"/>
+      </w:rPr>
+    </w:rPrDefault>
+    <w:pPrDefault>
+      <w:pPr>
+        <w:spacing w:after="200" w:line="276" w:lineRule="auto"/>
+      </w:pPr>
+    </w:pPrDefault>
+  </w:docDefaults>
+  <w:latentStyles w:defLockedState="0" w:defUIPriority="99" w:defSemiHidden="1" w:defUnhideWhenUsed="1" w:defQFormat="0" w:count="267">
+    <w:lsdException w:name="Normal" w:semiHidden="0" w:uiPriority="0" w:unhideWhenUsed="0" w:qFormat="1"/>
+    <w:lsdException w:name="heading 1" w:semiHidden="0" w:uiPriority="9" w:unhideWhenUsed="0" w:qFormat="1"/>
+    <w:lsdException w:name="heading 2" w:uiPriority="9" w:qFormat="1"/>
+    <w:lsdException w:name="heading 3" w:uiPriority="9" w:qFormat="1"/>
+    <w:lsdException w:name="heading 4" w:uiPriority="9" w:qFormat="1"/>
+    <w:lsdException w:name="heading 5" w:uiPriority="9" w:qFormat="1"/>
+    <w:lsdException w:name="heading 6" w:uiPriority="9" w:qFormat="1"/>
+    <w:lsdException w:name="heading 7" w:uiPriority="9" w:qFormat="1"/>
+    <w:lsdException w:name="heading 8" w:uiPriority="9" w:qFormat="1"/>
+    <w:lsdException w:name="heading 9" w:uiPriority="9" w:qFormat="1"/>
+    <w:lsdException w:name="toc 1" w:uiPriority="39"/>
+    <w:lsdException w:name="toc 2" w:uiPriority="39"/>
+    <w:lsdException w:name="toc 3" w:uiPriority="39"/>
+    <w:lsdException w:name="toc 4" w:uiPriority="39"/>
+    <w:lsdException w:name="toc 5" w:uiPriority="39"/>
+    <w:lsdException w:name="toc 6" w:uiPriority="39"/>
+    <w:lsdException w:name="toc 7" w:uiPriority="39"/>
+    <w:lsdException w:name="toc 8" w:uiPriority="39"/>
+    <w:lsdException w:name="toc 9" w:uiPriority="39"/>
+    <w:lsdException w:name="caption" w:uiPriority="35" w:qFormat="1"/>
+    <w:lsdException w:name="Title" w:semiHidden="0" w:uiPriority="10" w:unhideWhenUsed="0" w:qFormat="1"/>
+    <w:lsdException w:name="Default Paragraph Font" w:uiPriority="1"/>
+    <w:lsdException w:name="Subtitle" w:semiHidden="0" w:uiPriority="11" w:unhideWhenUsed="0" w:qFormat="1"/>
+    <w:lsdException w:name="Strong" w:semiHidden="0" w:uiPriority="22" w:unhideWhenUsed="0" w:qFormat="1"/>
+    <w:lsdException w:name="Emphasis" w:semiHidden="0" w:uiPriority="20" w:unhideWhenUsed="0" w:qFormat="1"/>
+    <w:lsdException w:name="Table Grid" w:semiHidden="0" w:uiPriority="59" w:unhideWhenUsed="0"/>
+    <w:lsdException w:name="Placeholder Text" w:unhideWhenUsed="0"/>
+    <w:lsdException w:name="No Spacing" w:semiHidden="0" w:uiPriority="1" w:unhideWhenUsed="0" w:qFormat="1"/>
+    <w:lsdException w:name="Light Shading" w:semiHidden="0" w:uiPriority="60" w:unhideWhenUsed="0"/>
+    <w:lsdException w:name="Light List" w:semiHidden="0" w:uiPriority="61" w:unhideWhenUsed="0"/>
+    <w:lsdException w:name="Light Grid" w:semiHidden="0" w:uiPriority="62" w:unhideWhenUsed="0"/>
+    <w:lsdException w:name="Medium Shading 1" w:semiHidden="0" w:uiPriority="63" w:unhideWhenUsed="0"/>
+    <w:lsdException w:name="Medium Shading 2" w:semiHidden="0" w:uiPriority="64" w:unhideWhenUsed="0"/>
+    <w:lsdException w:name="Medium List 1" w:semiHidden="0" w:uiPriority="65" w:unhideWhenUsed="0"/>
+    <w:lsdException w:name="Medium List 2" w:semiHidden="0" w:uiPriority="66" w:unhideWhenUsed="0"/>
+    <w:lsdException w:name="Medium Grid 1" w:semiHidden="0" w:uiPriority="67" w:unhideWhenUsed="0"/>
+    <w:lsdException w:name="Medium Grid 2" w:semiHidden="0" w:uiPriority="68" w:unhideWhenUsed="0"/>
+    <w:lsdException w:name="Medium Grid 3" w:semiHidden="0" w:uiPriority="69" w:unhideWhenUsed="0"/>
+    <w:lsdException w:name="Dark List" w:semiHidden="0" w:uiPriority="70" w:unhideWhenUsed="0"/>
+    <w:lsdException w:name="Colorful Shading" w:semiHidden="0" w:uiPriority="71" w:unhideWhenUsed="0"/>
+    <w:lsdException w:name="Colorful List" w:semiHidden="0" w:uiPriority="72" w:unhideWhenUsed="0"/>
+    <w:lsdException w:name="Colorful Grid" w:semiHidden="0" w:uiPriority="73" w:unhideWhenUsed="0"/>
+    <w:lsdException w:name="Light Shading Accent 1" w:semiHidden="0" w:uiPriority="60" w:unhideWhenUsed="0"/>
+    <w:lsdException w:name="Light List Accent 1" w:semiHidden="0" w:uiPriority="61" w:unhideWhenUsed="0"/>
+    <w:lsdException w:name="Light Grid Accent 1" w:semiHidden="0" w:uiPriority="62" w:unhideWhenUsed="0"/>
+    <w:lsdException w:name="Medium Shading 1 Accent 1" w:semiHidden="0" w:uiPriority="63" w:unhideWhenUsed="0"/>
+    <w:lsdException w:name="Medium Shading 2 Accent 1" w:semiHidden="0" w:uiPriority="64" w:unhideWhenUsed="0"/>
+    <w:lsdException w:name="Medium List 1 Accent 1" w:semiHidden="0" w:uiPriority="65" w:unhideWhenUsed="0"/>
+    <w:lsdException w:name="Revision" w:unhideWhenUsed="0"/>
+    <w:lsdException w:name="List Paragraph" w:semiHidden="0" w:uiPriority="34" w:unhideWhenUsed="0" w:qFormat="1"/>
+    <w:lsdException w:name="Quote" w:semiHidden="0" w:uiPriority="29" w:unhideWhenUsed="0" w:qFormat="1"/>
+    <w:lsdException w:name="Intense Quote" w:semiHidden="0" w:uiPriority="30" w:unhideWhenUsed="0" w:qFormat="1"/>
+    <w:lsdException w:name="Medium List 2 Accent 1" w:semiHidden="0" w:uiPriority="66" w:unhideWhenUsed="0"/>
+    <w:lsdException w:name="Medium Grid 1 Accent 1" w:semiHidden="0" w:uiPriority="67" w:unhideWhenUsed="0"/>
+    <w:lsdException w:name="Medium Grid 2 Accent 1" w:semiHidden="0" w:uiPriority="68" w:unhideWhenUsed="0"/>
+    <w:lsdException w:name="Medium Grid 3 Accent 1" w:semiHidden="0" w:uiPriority="69" w:unhideWhenUsed="0"/>
+    <w:lsdException w:name="Dark List Accent 1" w:semiHidden="0" w:uiPriority="70" w:unhideWhenUsed="0"/>
+    <w:lsdException w:name="Colorful Shading Accent 1" w:semiHidden="0" w:uiPriority="71" w:unhideWhenUsed="0"/>
+    <w:lsdException w:name="Colorful List Accent 1" w:semiHidden="0" w:uiPriority="72" w:unhideWhenUsed="0"/>
+    <w:lsdException w:name="Colorful Grid Accent 1" w:semiHidden="0" w:uiPriority="73" w:unhideWhenUsed="0"/>
+    <w:lsdException w:name="Light Shading Accent 2" w:semiHidden="0" w:uiPriority="60" w:unhideWhenUsed="0"/>
+    <w:lsdException w:name="Light List Accent 2" w:semiHidden="0" w:uiPriority="61" w:unhideWhenUsed="0"/>
+    <w:lsdException w:name="Light Grid Accent 2" w:semiHidden="0" w:uiPriority="62" w:unhideWhenUsed="0"/>
+    <w:lsdException w:name="Medium Shading 1 Accent 2" w:semiHidden="0" w:uiPriority="63" w:unhideWhenUsed="0"/>
+    <w:lsdException w:name="Medium Shading 2 Accent 2" w:semiHidden="0" w:uiPriority="64" w:unhideWhenUsed="0"/>
+    <w:lsdException w:name="Medium List 1 Accent 2" w:semiHidden="0" w:uiPriority="65" w:unhideWhenUsed="0"/>
+    <w:lsdException w:name="Medium List 2 Accent 2" w:semiHidden="0" w:uiPriority="66" w:unhideWhenUsed="0"/>
+    <w:lsdException w:name="Medium Grid 1 Accent 2" w:semiHidden="0" w:uiPriority="67" w:unhideWhenUsed="0"/>
+    <w:lsdException w:name="Medium Grid 2 Accent 2" w:semiHidden="0" w:uiPriority="68" w:unhideWhenUsed="0"/>
+    <w:lsdException w:name="Medium Grid 3 Accent 2" w:semiHidden="0" w:uiPriority="69" w:unhideWhenUsed="0"/>
+    <w:lsdException w:name="Dark List Accent 2" w:semiHidden="0" w:uiPriority="70" w:unhideWhenUsed="0"/>
+    <w:lsdException w:name="Colorful Shading Accent 2" w:semiHidden="0" w:uiPriority="71" w:unhideWhenUsed="0"/>
+    <w:lsdException w:name="Colorful List Accent 2" w:semiHidden="0" w:uiPriority="72" w:unhideWhenUsed="0"/>
+    <w:lsdException w:name="Colorful Grid Accent 2" w:semiHidden="0" w:uiPriority="73" w:unhideWhenUsed="0"/>
+    <w:lsdException w:name="Light Shading Accent 3" w:semiHidden="0" w:uiPriority="60" w:unhideWhenUsed="0"/>
+    <w:lsdException w:name="Light List Accent 3" w:semiHidden="0" w:uiPriority="61" w:unhideWhenUsed="0"/>
+    <w:lsdException w:name="Light Grid Accent 3" w:semiHidden="0" w:uiPriority="62" w:unhideWhenUsed="0"/>
+    <w:lsdException w:name="Medium Shading 1 Accent 3" w:semiHidden="0" w:uiPriority="63" w:unhideWhenUsed="0"/>
+    <w:lsdException w:name="Medium Shading 2 Accent 3" w:semiHidden="0" w:uiPriority="64" w:unhideWhenUsed="0"/>
+    <w:lsdException w:name="Medium List 1 Accent 3" w:semiHidden="0" w:uiPriority="65" w:unhideWhenUsed="0"/>
+    <w:lsdException w:name="Medium List 2 Accent 3" w:semiHidden="0" w:uiPriority="66" w:unhideWhenUsed="0"/>
+    <w:lsdException w:name="Medium Grid 1 Accent 3" w:semiHidden="0" w:uiPriority="67" w:unhideWhenUsed="0"/>
+    <w:lsdException w:name="Medium Grid 2 Accent 3" w:semiHidden="0" w:uiPriority="68" w:unhideWhenUsed="0"/>
+    <w:lsdException w:name="Medium Grid 3 Accent 3" w:semiHidden="0" w:uiPriority="69" w:unhideWhenUsed="0"/>
+    <w:lsdException w:name="Dark List Accent 3" w:semiHidden="0" w:uiPriority="70" w:unhideWhenUsed="0"/>
+    <w:lsdException w:name="Colorful Shading Accent 3" w:semiHidden="0" w:uiPriority="71" w:unhideWhenUsed="0"/>
+    <w:lsdException w:name="Colorful List Accent 3" w:semiHidden="0" w:uiPriority="72" w:unhideWhenUsed="0"/>
+    <w:lsdException w:name="Colorful Grid Accent 3" w:semiHidden="0" w:uiPriority="73" w:unhideWhenUsed="0"/>
+    <w:lsdException w:name="Light Shading Accent 4" w:semiHidden="0" w:uiPriority="60" w:unhideWhenUsed="0"/>
+    <w:lsdException w:name="Light List Accent 4" w:semiHidden="0" w:uiPriority="61" w:unhideWhenUsed="0"/>
+    <w:lsdException w:name="Light Grid Accent 4" w:semiHidden="0" w:uiPriority="62" w:unhideWhenUsed="0"/>
+    <w:lsdException w:name="Medium Shading 1 Accent 4" w:semiHidden="0" w:uiPriority="63" w:unhideWhenUsed="0"/>
+    <w:lsdException w:name="Medium Shading 2 Accent 4" w:semiHidden="0" w:uiPriority="64" w:unhideWhenUsed="0"/>
+    <w:lsdException w:name="Medium List 1 Accent 4" w:semiHidden="0" w:uiPriority="65" w:unhideWhenUsed="0"/>
+    <w:lsdException w:name="Medium List 2 Accent 4" w:semiHidden="0" w:uiPriority="66" w:unhideWhenUsed="0"/>
+    <w:lsdException w:name="Medium Grid 1 Accent 4" w:semiHidden="0" w:uiPriority="67" w:unhideWhenUsed="0"/>
+    <w:lsdException w:name="Medium Grid 2 Accent 4" w:semiHidden="0" w:uiPriority="68" w:unhideWhenUsed="0"/>
+    <w:lsdException w:name="Medium Grid 3 Accent 4" w:semiHidden="0" w:uiPriority="69" w:unhideWhenUsed="0"/>
+    <w:lsdException w:name="Dark List Accent 4" w:semiHidden="0" w:uiPriority="70" w:unhideWhenUsed="0"/>
+    <w:lsdException w:name="Colorful Shading Accent 4" w:semiHidden="0" w:uiPriority="71" w:unhideWhenUsed="0"/>
+    <w:lsdException w:name="Colorful List Accent 4" w:semiHidden="0" w:uiPriority="72" w:unhideWhenUsed="0"/>
+    <w:lsdException w:name="Colorful Grid Accent 4" w:semiHidden="0" w:uiPriority="73" w:unhideWhenUsed="0"/>
+    <w:lsdException w:name="Light Shading Accent 5" w:semiHidden="0" w:uiPriority="60" w:unhideWhenUsed="0"/>
+    <w:lsdException w:name="Light List Accent 5" w:semiHidden="0" w:uiPriority="61" w:unhideWhenUsed="0"/>
+    <w:lsdException w:name="Light Grid Accent 5" w:semiHidden="0" w:uiPriority="62" w:unhideWhenUsed="0"/>
+    <w:lsdException w:name="Medium Shading 1 Accent 5" w:semiHidden="0" w:uiPriority="63" w:unhideWhenUsed="0"/>
+    <w:lsdException w:name="Medium Shading 2 Accent 5" w:semiHidden="0" w:uiPriority="64" w:unhideWhenUsed="0"/>
+    <w:lsdException w:name="Medium List 1 Accent 5" w:semiHidden="0" w:uiPriority="65" w:unhideWhenUsed="0"/>
+    <w:lsdException w:name="Medium List 2 Accent 5" w:semiHidden="0" w:uiPriority="66" w:unhideWhenUsed="0"/>
+    <w:lsdException w:name="Medium Grid 1 Accent 5" w:semiHidden="0" w:uiPriority="67" w:unhideWhenUsed="0"/>
+    <w:lsdException w:name="Medium Grid 2 Accent 5" w:semiHidden="0" w:uiPriority="68" w:unhideWhenUsed="0"/>
+    <w:lsdException w:name="Medium Grid 3 Accent 5" w:semiHidden="0" w:uiPriority="69" w:unhideWhenUsed="0"/>
+    <w:lsdException w:name="Dark List Accent 5" w:semiHidden="0" w:uiPriority="70" w:unhideWhenUsed="0"/>
+    <w:lsdException w:name="Colorful Shading Accent 5" w:semiHidden="0" w:uiPriority="71" w:unhideWhenUsed="0"/>
+    <w:lsdException w:name="Colorful List Accent 5" w:semiHidden="0" w:uiPriority="72" w:unhideWhenUsed="0"/>
+    <w:lsdException w:name="Colorful Grid Accent 5" w:semiHidden="0" w:uiPriority="73" w:unhideWhenUsed="0"/>
+    <w:lsdException w:name="Light Shading Accent 6" w:semiHidden="0" w:uiPriority="60" w:unhideWhenUsed="0"/>
+    <w:lsdException w:name="Light List Accent 6" w:semiHidden="0" w:uiPriority="61" w:unhideWhenUsed="0"/>
+    <w:lsdException w:name="Light Grid Accent 6" w:semiHidden="0" w:uiPriority="62" w:unhideWhenUsed="0"/>
+    <w:lsdException w:name="Medium Shading 1 Accent 6" w:semiHidden="0" w:uiPriority="63" w:unhideWhenUsed="0"/>
+    <w:lsdException w:name="Medium Shading 2 Accent 6" w:semiHidden="0" w:uiPriority="64" w:unhideWhenUsed="0"/>
+    <w:lsdException w:name="Medium List 1 Accent 6" w:semiHidden="0" w:uiPriority="65" w:unhideWhenUsed="0"/>
+    <w:lsdException w:name="Medium List 2 Accent 6" w:semiHidden="0" w:uiPriority="66" w:unhideWhenUsed="0"/>
+    <w:lsdException w:name="Medium Grid 1 Accent 6" w:semiHidden="0" w:uiPriority="67" w:unhideWhenUsed="0"/>
+    <w:lsdException w:name="Medium Grid 2 Accent 6" w:semiHidden="0" w:uiPriority="68" w:unhideWhenUsed="0"/>
+    <w:lsdException w:name="Medium Grid 3 Accent 6" w:semiHidden="0" w:uiPriority="69" w:unhideWhenUsed="0"/>
+    <w:lsdException w:name="Dark List Accent 6" w:semiHidden="0" w:uiPriority="70" w:unhideWhenUsed="0"/>
+    <w:lsdException w:name="Colorful Shading Accent 6" w:semiHidden="0" w:uiPriority="71" w:unhideWhenUsed="0"/>
+    <w:lsdException w:name="Colorful List Accent 6" w:semiHidden="0" w:uiPriority="72" w:unhideWhenUsed="0"/>
+    <w:lsdException w:name="Colorful Grid Accent 6" w:semiHidden="0" w:uiPriority="73" w:unhideWhenUsed="0"/>
+    <w:lsdException w:name="Subtle Emphasis" w:semiHidden="0" w:uiPriority="19" w:unhideWhenUsed="0" w:qFormat="1"/>
+    <w:lsdException w:name="Intense Emphasis" w:semiHidden="0" w:uiPriority="21" w:unhideWhenUsed="0" w:qFormat="1"/>
+    <w:lsdException w:name="Subtle Reference" w:semiHidden="0" w:uiPriority="31" w:unhideWhenUsed="0" w:qFormat="1"/>
+    <w:lsdException w:name="Intense Reference" w:semiHidden="0" w:uiPriority="32" w:unhideWhenUsed="0" w:qFormat="1"/>
+    <w:lsdException w:name="Book Title" w:semiHidden="0" w:uiPriority="33" w:unhideWhenUsed="0" w:qFormat="1"/>
+    <w:lsdException w:name="Bibliography" w:uiPriority="37"/>
+    <w:lsdException w:name="TOC Heading" w:uiPriority="39" w:qFormat="1"/>
+  </w:latentStyles>
+  <w:style w:type="paragraph" w:default="1" w:styleId="Normal">
+    <w:name w:val="Normal"/>
+    <w:qFormat/>
+  </w:style>
+  <w:style w:type="character" w:default="1" w:styleId="DefaultParagraphFont">
+    <w:name w:val="Default Paragraph Font"/>
+    <w:uiPriority w:val="1"/>
+    <w:semiHidden/>
+    <w:unhideWhenUsed/>
+  </w:style>
+  <w:style w:type="table" w:default="1" w:styleId="TableNormal">
+    <w:name w:val="Normal Table"/>
+    <w:uiPriority w:val="99"/>
+    <w:semiHidden/>
+    <w:unhideWhenUsed/>
+    <w:tblPr>
+      <w:tblInd w:w="0" w:type="dxa"/>
+      <w:tblCellMar>
+        <w:top w:w="0" w:type="dxa"/>
+        <w:left w:w="108" w:type="dxa"/>
+        <w:bottom w:w="0" w:type="dxa"/>
+        <w:right w:w="108" w:type="dxa"/>
+      </w:tblCellMar>
+    </w:tblPr>
+  </w:style>
+  <w:style w:type="numbering" w:default="1" w:styleId="NoList">
+    <w:name w:val="No List"/>
+    <w:uiPriority w:val="99"/>
+    <w:semiHidden/>
+    <w:unhideWhenUsed/>
   </w:style>
 </w:styles>
 </file>

</xml_diff>